<commit_message>
Up reqriuement ID and Xref
</commit_message>
<xml_diff>
--- a/SRS-5730213072.docx
+++ b/SRS-5730213072.docx
@@ -144,6 +144,9 @@
         </w:rPr>
         <w:t xml:space="preserve"> : </w:t>
       </w:r>
+      <w:r>
+        <w:t>PAY-REQ-01</w:t>
+      </w:r>
     </w:p>
     <w:p>
       <w:pPr>
@@ -236,7 +239,6 @@
     <w:p>
       <w:pPr>
         <w:rPr>
-          <w:rFonts w:hint="cs"/>
           <w:sz w:val="28"/>
           <w:cs/>
         </w:rPr>
@@ -442,7 +444,6 @@
     <w:p>
       <w:pPr>
         <w:rPr>
-          <w:rFonts w:hint="cs"/>
           <w:sz w:val="28"/>
           <w:cs/>
         </w:rPr>
@@ -611,6 +612,9 @@
                 <w:szCs w:val="28"/>
               </w:rPr>
             </w:pPr>
+            <w:r>
+              <w:t>PAY-REQ-01</w:t>
+            </w:r>
           </w:p>
         </w:tc>
       </w:tr>
@@ -667,10 +671,77 @@
             </w:pPr>
             <w:r>
               <w:rPr>
-                <w:sz w:val="28"/>
-                <w:szCs w:val="28"/>
-              </w:rPr>
-              <w:t xml:space="preserve"> </w:t>
+                <w:rtl/>
+                <w:cs/>
+              </w:rPr>
+              <w:t>[</w:t>
+            </w:r>
+            <w:r>
+              <w:t>Scholl Management System</w:t>
+            </w:r>
+            <w:r>
+              <w:rPr>
+                <w:rtl/>
+                <w:cs/>
+              </w:rPr>
+              <w:t>-</w:t>
+            </w:r>
+            <w:r>
+              <w:t>SRS</w:t>
+            </w:r>
+            <w:r>
+              <w:rPr>
+                <w:rtl/>
+                <w:cs/>
+              </w:rPr>
+              <w:t>]/</w:t>
+            </w:r>
+            <w:proofErr w:type="spellStart"/>
+            <w:r>
+              <w:t>UseCase</w:t>
+            </w:r>
+            <w:proofErr w:type="spellEnd"/>
+            <w:r>
+              <w:rPr>
+                <w:rtl/>
+                <w:cs/>
+              </w:rPr>
+              <w:t>:</w:t>
+            </w:r>
+            <w:r>
+              <w:t>UC</w:t>
+            </w:r>
+            <w:r>
+              <w:rPr>
+                <w:rtl/>
+                <w:cs/>
+              </w:rPr>
+              <w:t>0</w:t>
+            </w:r>
+            <w:r>
+              <w:t>21</w:t>
+            </w:r>
+            <w:r>
+              <w:rPr>
+                <w:rtl/>
+                <w:cs/>
+              </w:rPr>
+              <w:t>/</w:t>
+            </w:r>
+            <w:proofErr w:type="spellStart"/>
+            <w:r>
+              <w:t>pg</w:t>
+            </w:r>
+            <w:proofErr w:type="spellEnd"/>
+            <w:r>
+              <w:rPr>
+                <w:rtl/>
+                <w:cs/>
+              </w:rPr>
+              <w:t>.</w:t>
+            </w:r>
+            <w:r>
+              <w:t>19</w:t>
             </w:r>
           </w:p>
         </w:tc>
@@ -852,7 +923,6 @@
             <w:pPr>
               <w:cnfStyle w:val="000000000000" w:firstRow="0" w:lastRow="0" w:firstColumn="0" w:lastColumn="0" w:oddVBand="0" w:evenVBand="0" w:oddHBand="0" w:evenHBand="0" w:firstRowFirstColumn="0" w:firstRowLastColumn="0" w:lastRowFirstColumn="0" w:lastRowLastColumn="0"/>
               <w:rPr>
-                <w:rFonts w:hint="cs"/>
                 <w:sz w:val="28"/>
                 <w:szCs w:val="28"/>
                 <w:cs/>
@@ -909,7 +979,6 @@
             <w:pPr>
               <w:cnfStyle w:val="000000000000" w:firstRow="0" w:lastRow="0" w:firstColumn="0" w:lastColumn="0" w:oddVBand="0" w:evenVBand="0" w:oddHBand="0" w:evenHBand="0" w:firstRowFirstColumn="0" w:firstRowLastColumn="0" w:lastRowFirstColumn="0" w:lastRowLastColumn="0"/>
               <w:rPr>
-                <w:rFonts w:hint="cs"/>
                 <w:sz w:val="28"/>
                 <w:szCs w:val="28"/>
                 <w:cs/>
@@ -976,6 +1045,7 @@
                 <w:sz w:val="28"/>
                 <w:szCs w:val="28"/>
                 <w:cs/>
+                <w:lang w:bidi="th-TH"/>
               </w:rPr>
               <w:t xml:space="preserve">เลือกเมนู </w:t>
             </w:r>
@@ -991,6 +1061,7 @@
                 <w:rFonts w:hint="cs"/>
                 <w:sz w:val="28"/>
                 <w:szCs w:val="28"/>
+                <w:rtl/>
                 <w:cs/>
               </w:rPr>
               <w:t>2</w:t>
@@ -1008,6 +1079,7 @@
                 <w:sz w:val="28"/>
                 <w:szCs w:val="28"/>
                 <w:cs/>
+                <w:lang w:bidi="th-TH"/>
               </w:rPr>
               <w:t>นักเรียน</w:t>
             </w:r>
@@ -1040,6 +1112,7 @@
                 <w:sz w:val="28"/>
                 <w:szCs w:val="28"/>
                 <w:cs/>
+                <w:lang w:bidi="th-TH"/>
               </w:rPr>
               <w:t xml:space="preserve">กดปุ่ม </w:t>
             </w:r>
@@ -1056,6 +1129,7 @@
                 <w:sz w:val="28"/>
                 <w:szCs w:val="28"/>
                 <w:cs/>
+                <w:lang w:bidi="th-TH"/>
               </w:rPr>
               <w:t>เพิ่มใหม่</w:t>
             </w:r>
@@ -1088,6 +1162,7 @@
                 <w:sz w:val="28"/>
                 <w:szCs w:val="28"/>
                 <w:cs/>
+                <w:lang w:bidi="th-TH"/>
               </w:rPr>
               <w:t xml:space="preserve">กรอกข้อมูลของนักเรียนแล้วกดปุ่ม </w:t>
             </w:r>
@@ -1104,6 +1179,7 @@
                 <w:sz w:val="28"/>
                 <w:szCs w:val="28"/>
                 <w:cs/>
+                <w:lang w:bidi="th-TH"/>
               </w:rPr>
               <w:t>ค้นหา</w:t>
             </w:r>
@@ -1129,9 +1205,29 @@
                 <w:rFonts w:hint="cs"/>
                 <w:sz w:val="28"/>
                 <w:szCs w:val="28"/>
-                <w:cs/>
-              </w:rPr>
-              <w:t xml:space="preserve">4.กรอกข้อมูลการชำระเงินของนักเรียนแล้วกดปุ่ม </w:t>
+                <w:rtl/>
+                <w:cs/>
+              </w:rPr>
+              <w:t>4</w:t>
+            </w:r>
+            <w:r>
+              <w:rPr>
+                <w:rFonts w:hint="cs"/>
+                <w:sz w:val="28"/>
+                <w:szCs w:val="28"/>
+                <w:cs/>
+              </w:rPr>
+              <w:t>.</w:t>
+            </w:r>
+            <w:r>
+              <w:rPr>
+                <w:rFonts w:hint="cs"/>
+                <w:sz w:val="28"/>
+                <w:szCs w:val="28"/>
+                <w:cs/>
+                <w:lang w:bidi="th-TH"/>
+              </w:rPr>
+              <w:t xml:space="preserve">กรอกข้อมูลการชำระเงินของนักเรียนแล้วกดปุ่ม </w:t>
             </w:r>
             <w:r>
               <w:rPr>
@@ -1146,6 +1242,7 @@
                 <w:sz w:val="28"/>
                 <w:szCs w:val="28"/>
                 <w:cs/>
+                <w:lang w:bidi="th-TH"/>
               </w:rPr>
               <w:t>บันทึก</w:t>
             </w:r>
@@ -1215,7 +1312,6 @@
             <w:pPr>
               <w:cnfStyle w:val="000000000000" w:firstRow="0" w:lastRow="0" w:firstColumn="0" w:lastColumn="0" w:oddVBand="0" w:evenVBand="0" w:oddHBand="0" w:evenHBand="0" w:firstRowFirstColumn="0" w:firstRowLastColumn="0" w:lastRowFirstColumn="0" w:lastRowLastColumn="0"/>
               <w:rPr>
-                <w:rFonts w:hint="cs"/>
                 <w:sz w:val="28"/>
                 <w:szCs w:val="28"/>
                 <w:cs/>
@@ -1428,6 +1524,58 @@
               </w:rPr>
               <w:t xml:space="preserve"> </w:t>
             </w:r>
+            <w:r>
+              <w:rPr>
+                <w:rtl/>
+                <w:cs/>
+              </w:rPr>
+              <w:t>[</w:t>
+            </w:r>
+            <w:r>
+              <w:t>Scholl Management System</w:t>
+            </w:r>
+            <w:r>
+              <w:rPr>
+                <w:rtl/>
+                <w:cs/>
+              </w:rPr>
+              <w:t>-</w:t>
+            </w:r>
+            <w:r>
+              <w:t>SRS</w:t>
+            </w:r>
+            <w:r>
+              <w:rPr>
+                <w:rtl/>
+                <w:cs/>
+              </w:rPr>
+              <w:t>]/</w:t>
+            </w:r>
+            <w:r>
+              <w:t>3.2.2</w:t>
+            </w:r>
+            <w:r>
+              <w:rPr>
+                <w:rtl/>
+                <w:cs/>
+              </w:rPr>
+              <w:t>/</w:t>
+            </w:r>
+            <w:proofErr w:type="spellStart"/>
+            <w:r>
+              <w:t>pg</w:t>
+            </w:r>
+            <w:proofErr w:type="spellEnd"/>
+            <w:r>
+              <w:rPr>
+                <w:rtl/>
+                <w:cs/>
+              </w:rPr>
+              <w:t>.</w:t>
+            </w:r>
+            <w:r>
+              <w:t>11</w:t>
+            </w:r>
           </w:p>
         </w:tc>
       </w:tr>
@@ -1564,6 +1712,9 @@
           <w:sz w:val="28"/>
         </w:rPr>
         <w:t xml:space="preserve"> : </w:t>
+      </w:r>
+      <w:r>
+        <w:t>PAY-REQ-02</w:t>
       </w:r>
     </w:p>
     <w:p>
@@ -1799,24 +1950,41 @@
     <w:p>
       <w:pPr>
         <w:rPr>
+          <w:sz w:val="28"/>
+          <w:cs/>
+        </w:rPr>
+      </w:pPr>
+      <w:r>
+        <w:rPr>
+          <w:sz w:val="28"/>
+        </w:rPr>
+        <w:t>3.</w:t>
+      </w:r>
+      <w:r>
+        <w:rPr>
           <w:rFonts w:hint="cs"/>
           <w:sz w:val="28"/>
           <w:cs/>
         </w:rPr>
-      </w:pPr>
-      <w:r>
-        <w:rPr>
-          <w:sz w:val="28"/>
-        </w:rPr>
-        <w:t>3.</w:t>
-      </w:r>
+        <w:t>เลือก</w:t>
+      </w:r>
+      <w:proofErr w:type="spellStart"/>
       <w:r>
         <w:rPr>
           <w:rFonts w:hint="cs"/>
           <w:sz w:val="28"/>
           <w:cs/>
         </w:rPr>
-        <w:t>เลือก</w:t>
+        <w:t>สถานะการ</w:t>
+      </w:r>
+      <w:proofErr w:type="spellEnd"/>
+      <w:r>
+        <w:rPr>
+          <w:rFonts w:hint="cs"/>
+          <w:sz w:val="28"/>
+          <w:cs/>
+        </w:rPr>
+        <w:t xml:space="preserve">ชำระเงินตรงช่อง </w:t>
       </w:r>
       <w:proofErr w:type="spellStart"/>
       <w:r>
@@ -1834,48 +2002,22 @@
           <w:sz w:val="28"/>
           <w:cs/>
         </w:rPr>
-        <w:t xml:space="preserve">ชำระเงินตรงช่อง </w:t>
-      </w:r>
-      <w:proofErr w:type="spellStart"/>
+        <w:t>จ่ายเงิน</w:t>
+      </w:r>
+    </w:p>
+    <w:p>
+      <w:pPr>
+        <w:rPr>
+          <w:sz w:val="28"/>
+        </w:rPr>
+      </w:pPr>
       <w:r>
         <w:rPr>
           <w:rFonts w:hint="cs"/>
           <w:sz w:val="28"/>
           <w:cs/>
         </w:rPr>
-        <w:t>สถานะการ</w:t>
-      </w:r>
-      <w:proofErr w:type="spellEnd"/>
-      <w:r>
-        <w:rPr>
-          <w:rFonts w:hint="cs"/>
-          <w:sz w:val="28"/>
-          <w:cs/>
-        </w:rPr>
-        <w:t>จ่ายเงิน</w:t>
-      </w:r>
-    </w:p>
-    <w:p>
-      <w:pPr>
-        <w:rPr>
-          <w:sz w:val="28"/>
-        </w:rPr>
-      </w:pPr>
-      <w:r>
-        <w:rPr>
-          <w:rFonts w:hint="cs"/>
-          <w:sz w:val="28"/>
-          <w:cs/>
-        </w:rPr>
-        <w:t xml:space="preserve"> </w:t>
-      </w:r>
-      <w:r>
-        <w:rPr>
-          <w:rFonts w:hint="cs"/>
-          <w:sz w:val="28"/>
-          <w:cs/>
-        </w:rPr>
-        <w:t xml:space="preserve">4.กดปุ่ม </w:t>
+        <w:t xml:space="preserve"> 4.กดปุ่ม </w:t>
       </w:r>
       <w:r>
         <w:rPr>
@@ -2086,6 +2228,9 @@
                 <w:szCs w:val="28"/>
               </w:rPr>
             </w:pPr>
+            <w:r>
+              <w:t>PAY-REQ-02</w:t>
+            </w:r>
           </w:p>
         </w:tc>
       </w:tr>
@@ -2147,6 +2292,85 @@
               </w:rPr>
               <w:t xml:space="preserve"> </w:t>
             </w:r>
+            <w:r>
+              <w:rPr>
+                <w:rtl/>
+                <w:cs/>
+              </w:rPr>
+              <w:t>[</w:t>
+            </w:r>
+            <w:r>
+              <w:t>Scholl Management System</w:t>
+            </w:r>
+            <w:r>
+              <w:rPr>
+                <w:rtl/>
+                <w:cs/>
+              </w:rPr>
+              <w:t>-</w:t>
+            </w:r>
+            <w:r>
+              <w:t>SRS</w:t>
+            </w:r>
+            <w:r>
+              <w:rPr>
+                <w:rtl/>
+                <w:cs/>
+              </w:rPr>
+              <w:t>]/</w:t>
+            </w:r>
+            <w:proofErr w:type="spellStart"/>
+            <w:r>
+              <w:t>UseCase</w:t>
+            </w:r>
+            <w:proofErr w:type="spellEnd"/>
+            <w:r>
+              <w:rPr>
+                <w:rtl/>
+                <w:cs/>
+              </w:rPr>
+              <w:t>:</w:t>
+            </w:r>
+            <w:r>
+              <w:t>UC</w:t>
+            </w:r>
+            <w:r>
+              <w:rPr>
+                <w:rtl/>
+                <w:cs/>
+              </w:rPr>
+              <w:t>0</w:t>
+            </w:r>
+            <w:r>
+              <w:rPr>
+                <w:rFonts w:hint="cs"/>
+                <w:cs/>
+                <w:lang w:bidi="th-TH"/>
+              </w:rPr>
+              <w:t>22</w:t>
+            </w:r>
+            <w:r>
+              <w:rPr>
+                <w:rtl/>
+                <w:cs/>
+              </w:rPr>
+              <w:t>/</w:t>
+            </w:r>
+            <w:proofErr w:type="spellStart"/>
+            <w:r>
+              <w:t>pg</w:t>
+            </w:r>
+            <w:proofErr w:type="spellEnd"/>
+            <w:r>
+              <w:rPr>
+                <w:rtl/>
+                <w:cs/>
+              </w:rPr>
+              <w:t>.</w:t>
+            </w:r>
+            <w:r>
+              <w:t>20</w:t>
+            </w:r>
           </w:p>
         </w:tc>
       </w:tr>
@@ -2180,7 +2404,6 @@
             <w:pPr>
               <w:cnfStyle w:val="000000000000" w:firstRow="0" w:lastRow="0" w:firstColumn="0" w:lastColumn="0" w:oddVBand="0" w:evenVBand="0" w:oddHBand="0" w:evenHBand="0" w:firstRowFirstColumn="0" w:firstRowLastColumn="0" w:lastRowFirstColumn="0" w:lastRowLastColumn="0"/>
               <w:rPr>
-                <w:rFonts w:hint="cs"/>
                 <w:sz w:val="28"/>
                 <w:szCs w:val="28"/>
               </w:rPr>
@@ -2328,7 +2551,6 @@
             <w:pPr>
               <w:cnfStyle w:val="000000000000" w:firstRow="0" w:lastRow="0" w:firstColumn="0" w:lastColumn="0" w:oddVBand="0" w:evenVBand="0" w:oddHBand="0" w:evenHBand="0" w:firstRowFirstColumn="0" w:firstRowLastColumn="0" w:lastRowFirstColumn="0" w:lastRowLastColumn="0"/>
               <w:rPr>
-                <w:rFonts w:hint="cs"/>
                 <w:sz w:val="28"/>
                 <w:szCs w:val="28"/>
                 <w:cs/>
@@ -2385,7 +2607,6 @@
             <w:pPr>
               <w:cnfStyle w:val="000000000000" w:firstRow="0" w:lastRow="0" w:firstColumn="0" w:lastColumn="0" w:oddVBand="0" w:evenVBand="0" w:oddHBand="0" w:evenHBand="0" w:firstRowFirstColumn="0" w:firstRowLastColumn="0" w:lastRowFirstColumn="0" w:lastRowLastColumn="0"/>
               <w:rPr>
-                <w:rFonts w:hint="cs"/>
                 <w:sz w:val="28"/>
                 <w:szCs w:val="28"/>
                 <w:cs/>
@@ -2452,6 +2673,7 @@
                 <w:sz w:val="28"/>
                 <w:szCs w:val="28"/>
                 <w:cs/>
+                <w:lang w:bidi="th-TH"/>
               </w:rPr>
               <w:t xml:space="preserve">เลือกเมนู </w:t>
             </w:r>
@@ -2467,6 +2689,7 @@
                 <w:rFonts w:hint="cs"/>
                 <w:sz w:val="28"/>
                 <w:szCs w:val="28"/>
+                <w:rtl/>
                 <w:cs/>
               </w:rPr>
               <w:t>2</w:t>
@@ -2484,6 +2707,7 @@
                 <w:sz w:val="28"/>
                 <w:szCs w:val="28"/>
                 <w:cs/>
+                <w:lang w:bidi="th-TH"/>
               </w:rPr>
               <w:t>นักเรียน</w:t>
             </w:r>
@@ -2516,6 +2740,7 @@
                 <w:sz w:val="28"/>
                 <w:szCs w:val="28"/>
                 <w:cs/>
+                <w:lang w:bidi="th-TH"/>
               </w:rPr>
               <w:t xml:space="preserve">กดปุ่ม </w:t>
             </w:r>
@@ -2532,6 +2757,7 @@
                 <w:sz w:val="28"/>
                 <w:szCs w:val="28"/>
                 <w:cs/>
+                <w:lang w:bidi="th-TH"/>
               </w:rPr>
               <w:t>แก้ไข</w:t>
             </w:r>
@@ -2547,9 +2773,9 @@
             <w:pPr>
               <w:cnfStyle w:val="000000000000" w:firstRow="0" w:lastRow="0" w:firstColumn="0" w:lastColumn="0" w:oddVBand="0" w:evenVBand="0" w:oddHBand="0" w:evenHBand="0" w:firstRowFirstColumn="0" w:firstRowLastColumn="0" w:lastRowFirstColumn="0" w:lastRowLastColumn="0"/>
               <w:rPr>
-                <w:rFonts w:hint="cs"/>
-                <w:sz w:val="28"/>
-                <w:szCs w:val="28"/>
+                <w:sz w:val="28"/>
+                <w:szCs w:val="28"/>
+                <w:rtl/>
                 <w:cs/>
               </w:rPr>
             </w:pPr>
@@ -2566,6 +2792,7 @@
                 <w:sz w:val="28"/>
                 <w:szCs w:val="28"/>
                 <w:cs/>
+                <w:lang w:bidi="th-TH"/>
               </w:rPr>
               <w:t>เลือกสถานะการชำระเงินตรงช่อง สถานะการจ่ายเงิน</w:t>
             </w:r>
@@ -2584,9 +2811,29 @@
                 <w:rFonts w:hint="cs"/>
                 <w:sz w:val="28"/>
                 <w:szCs w:val="28"/>
-                <w:cs/>
-              </w:rPr>
-              <w:t xml:space="preserve"> 4.กดปุ่ม </w:t>
+                <w:rtl/>
+                <w:cs/>
+              </w:rPr>
+              <w:t xml:space="preserve"> 4</w:t>
+            </w:r>
+            <w:r>
+              <w:rPr>
+                <w:rFonts w:hint="cs"/>
+                <w:sz w:val="28"/>
+                <w:szCs w:val="28"/>
+                <w:cs/>
+              </w:rPr>
+              <w:t>.</w:t>
+            </w:r>
+            <w:r>
+              <w:rPr>
+                <w:rFonts w:hint="cs"/>
+                <w:sz w:val="28"/>
+                <w:szCs w:val="28"/>
+                <w:cs/>
+                <w:lang w:bidi="th-TH"/>
+              </w:rPr>
+              <w:t xml:space="preserve">กดปุ่ม </w:t>
             </w:r>
             <w:r>
               <w:rPr>
@@ -2601,6 +2848,7 @@
                 <w:sz w:val="28"/>
                 <w:szCs w:val="28"/>
                 <w:cs/>
+                <w:lang w:bidi="th-TH"/>
               </w:rPr>
               <w:t>บันทึก</w:t>
             </w:r>
@@ -2870,6 +3118,58 @@
               </w:rPr>
               <w:t xml:space="preserve"> </w:t>
             </w:r>
+            <w:r>
+              <w:rPr>
+                <w:rtl/>
+                <w:cs/>
+              </w:rPr>
+              <w:t>[</w:t>
+            </w:r>
+            <w:r>
+              <w:t>Scholl Management System</w:t>
+            </w:r>
+            <w:r>
+              <w:rPr>
+                <w:rtl/>
+                <w:cs/>
+              </w:rPr>
+              <w:t>-</w:t>
+            </w:r>
+            <w:r>
+              <w:t>SRS</w:t>
+            </w:r>
+            <w:r>
+              <w:rPr>
+                <w:rtl/>
+                <w:cs/>
+              </w:rPr>
+              <w:t>]/</w:t>
+            </w:r>
+            <w:r>
+              <w:t>3.2.2</w:t>
+            </w:r>
+            <w:r>
+              <w:rPr>
+                <w:rtl/>
+                <w:cs/>
+              </w:rPr>
+              <w:t>/</w:t>
+            </w:r>
+            <w:proofErr w:type="spellStart"/>
+            <w:r>
+              <w:t>pg</w:t>
+            </w:r>
+            <w:proofErr w:type="spellEnd"/>
+            <w:r>
+              <w:rPr>
+                <w:rtl/>
+                <w:cs/>
+              </w:rPr>
+              <w:t>.</w:t>
+            </w:r>
+            <w:r>
+              <w:t>11</w:t>
+            </w:r>
           </w:p>
         </w:tc>
       </w:tr>
@@ -3049,6 +3349,9 @@
           <w:sz w:val="28"/>
         </w:rPr>
         <w:t xml:space="preserve"> : </w:t>
+      </w:r>
+      <w:r>
+        <w:t>PAY-REQ-03</w:t>
       </w:r>
     </w:p>
     <w:p>
@@ -3140,7 +3443,6 @@
     <w:p>
       <w:pPr>
         <w:rPr>
-          <w:rFonts w:hint="cs"/>
           <w:sz w:val="28"/>
           <w:cs/>
         </w:rPr>
@@ -3329,31 +3631,21 @@
     <w:p>
       <w:pPr>
         <w:rPr>
+          <w:sz w:val="28"/>
+        </w:rPr>
+      </w:pPr>
+      <w:r>
+        <w:rPr>
           <w:rFonts w:hint="cs"/>
           <w:sz w:val="28"/>
-        </w:rPr>
-      </w:pPr>
-      <w:r>
-        <w:rPr>
-          <w:rFonts w:hint="cs"/>
-          <w:sz w:val="28"/>
           <w:cs/>
         </w:rPr>
-        <w:t>4.กรอกข้อมูลการชำระเงิน</w:t>
-      </w:r>
-      <w:r>
-        <w:rPr>
-          <w:rFonts w:hint="cs"/>
-          <w:sz w:val="28"/>
-          <w:cs/>
-        </w:rPr>
-        <w:t>และกรอกส่วนลด</w:t>
-      </w:r>
-    </w:p>
-    <w:p>
-      <w:pPr>
-        <w:rPr>
-          <w:rFonts w:hint="cs"/>
+        <w:t>4.กรอกข้อมูลการชำระเงินและกรอกส่วนลด</w:t>
+      </w:r>
+    </w:p>
+    <w:p>
+      <w:pPr>
+        <w:rPr>
           <w:sz w:val="28"/>
           <w:cs/>
         </w:rPr>
@@ -3613,6 +3905,9 @@
                 <w:szCs w:val="28"/>
               </w:rPr>
             </w:pPr>
+            <w:r>
+              <w:t>PAY-REQ-03</w:t>
+            </w:r>
           </w:p>
         </w:tc>
       </w:tr>
@@ -3674,6 +3969,78 @@
               </w:rPr>
               <w:t xml:space="preserve"> </w:t>
             </w:r>
+            <w:r>
+              <w:t>Scholl Management System</w:t>
+            </w:r>
+            <w:r>
+              <w:rPr>
+                <w:rtl/>
+                <w:cs/>
+              </w:rPr>
+              <w:t>-</w:t>
+            </w:r>
+            <w:r>
+              <w:t>SRS</w:t>
+            </w:r>
+            <w:r>
+              <w:rPr>
+                <w:rtl/>
+                <w:cs/>
+              </w:rPr>
+              <w:t>/</w:t>
+            </w:r>
+            <w:proofErr w:type="spellStart"/>
+            <w:r>
+              <w:t>UseCase</w:t>
+            </w:r>
+            <w:proofErr w:type="spellEnd"/>
+            <w:r>
+              <w:rPr>
+                <w:rtl/>
+                <w:cs/>
+              </w:rPr>
+              <w:t>:</w:t>
+            </w:r>
+            <w:r>
+              <w:t>UC</w:t>
+            </w:r>
+            <w:r>
+              <w:rPr>
+                <w:rtl/>
+                <w:cs/>
+              </w:rPr>
+              <w:t>0</w:t>
+            </w:r>
+            <w:r>
+              <w:rPr>
+                <w:rFonts w:hint="cs"/>
+                <w:cs/>
+                <w:lang w:bidi="th-TH"/>
+              </w:rPr>
+              <w:t>23</w:t>
+            </w:r>
+            <w:r>
+              <w:rPr>
+                <w:rtl/>
+                <w:cs/>
+              </w:rPr>
+              <w:t>/</w:t>
+            </w:r>
+            <w:proofErr w:type="spellStart"/>
+            <w:r>
+              <w:t>pg</w:t>
+            </w:r>
+            <w:proofErr w:type="spellEnd"/>
+            <w:r>
+              <w:rPr>
+                <w:rtl/>
+                <w:cs/>
+              </w:rPr>
+              <w:t>.</w:t>
+            </w:r>
+            <w:r>
+              <w:t>21</w:t>
+            </w:r>
           </w:p>
         </w:tc>
       </w:tr>
@@ -3707,7 +4074,6 @@
             <w:pPr>
               <w:cnfStyle w:val="000000000000" w:firstRow="0" w:lastRow="0" w:firstColumn="0" w:lastColumn="0" w:oddVBand="0" w:evenVBand="0" w:oddHBand="0" w:evenHBand="0" w:firstRowFirstColumn="0" w:firstRowLastColumn="0" w:lastRowFirstColumn="0" w:lastRowLastColumn="0"/>
               <w:rPr>
-                <w:rFonts w:hint="cs"/>
                 <w:sz w:val="28"/>
                 <w:szCs w:val="28"/>
               </w:rPr>
@@ -3905,7 +4271,6 @@
             <w:pPr>
               <w:cnfStyle w:val="000000000000" w:firstRow="0" w:lastRow="0" w:firstColumn="0" w:lastColumn="0" w:oddVBand="0" w:evenVBand="0" w:oddHBand="0" w:evenHBand="0" w:firstRowFirstColumn="0" w:firstRowLastColumn="0" w:lastRowFirstColumn="0" w:lastRowLastColumn="0"/>
               <w:rPr>
-                <w:rFonts w:hint="cs"/>
                 <w:sz w:val="28"/>
                 <w:szCs w:val="28"/>
                 <w:cs/>
@@ -3987,6 +4352,7 @@
                 <w:sz w:val="28"/>
                 <w:szCs w:val="28"/>
                 <w:cs/>
+                <w:lang w:bidi="th-TH"/>
               </w:rPr>
               <w:t xml:space="preserve">เลือกเมนู </w:t>
             </w:r>
@@ -4002,6 +4368,7 @@
                 <w:rFonts w:hint="cs"/>
                 <w:sz w:val="28"/>
                 <w:szCs w:val="28"/>
+                <w:rtl/>
                 <w:cs/>
               </w:rPr>
               <w:t>2</w:t>
@@ -4019,6 +4386,7 @@
                 <w:sz w:val="28"/>
                 <w:szCs w:val="28"/>
                 <w:cs/>
+                <w:lang w:bidi="th-TH"/>
               </w:rPr>
               <w:t>นักเรียน</w:t>
             </w:r>
@@ -4051,6 +4419,7 @@
                 <w:sz w:val="28"/>
                 <w:szCs w:val="28"/>
                 <w:cs/>
+                <w:lang w:bidi="th-TH"/>
               </w:rPr>
               <w:t xml:space="preserve">กดปุ่ม </w:t>
             </w:r>
@@ -4067,6 +4436,7 @@
                 <w:sz w:val="28"/>
                 <w:szCs w:val="28"/>
                 <w:cs/>
+                <w:lang w:bidi="th-TH"/>
               </w:rPr>
               <w:t>เพิ่มใหม่</w:t>
             </w:r>
@@ -4099,6 +4469,7 @@
                 <w:sz w:val="28"/>
                 <w:szCs w:val="28"/>
                 <w:cs/>
+                <w:lang w:bidi="th-TH"/>
               </w:rPr>
               <w:t xml:space="preserve">กรอกข้อมูลของนักเรียนแล้วกดปุ่ม </w:t>
             </w:r>
@@ -4115,6 +4486,7 @@
                 <w:sz w:val="28"/>
                 <w:szCs w:val="28"/>
                 <w:cs/>
+                <w:lang w:bidi="th-TH"/>
               </w:rPr>
               <w:t>ค้นหา</w:t>
             </w:r>
@@ -4130,40 +4502,78 @@
             <w:pPr>
               <w:cnfStyle w:val="000000000000" w:firstRow="0" w:lastRow="0" w:firstColumn="0" w:lastColumn="0" w:oddVBand="0" w:evenVBand="0" w:oddHBand="0" w:evenHBand="0" w:firstRowFirstColumn="0" w:firstRowLastColumn="0" w:lastRowFirstColumn="0" w:lastRowLastColumn="0"/>
               <w:rPr>
-                <w:rFonts w:hint="cs"/>
-                <w:sz w:val="28"/>
-                <w:szCs w:val="28"/>
-              </w:rPr>
-            </w:pPr>
-            <w:r>
-              <w:rPr>
-                <w:rFonts w:hint="cs"/>
-                <w:sz w:val="28"/>
-                <w:szCs w:val="28"/>
-                <w:cs/>
-              </w:rPr>
-              <w:t>4.กรอกข้อมูลการชำระเงินและกรอกส่วนลด</w:t>
+                <w:sz w:val="28"/>
+                <w:szCs w:val="28"/>
+              </w:rPr>
+            </w:pPr>
+            <w:r>
+              <w:rPr>
+                <w:rFonts w:hint="cs"/>
+                <w:sz w:val="28"/>
+                <w:szCs w:val="28"/>
+                <w:rtl/>
+                <w:cs/>
+              </w:rPr>
+              <w:t>4</w:t>
+            </w:r>
+            <w:r>
+              <w:rPr>
+                <w:rFonts w:hint="cs"/>
+                <w:sz w:val="28"/>
+                <w:szCs w:val="28"/>
+                <w:cs/>
+              </w:rPr>
+              <w:t>.</w:t>
+            </w:r>
+            <w:r>
+              <w:rPr>
+                <w:rFonts w:hint="cs"/>
+                <w:sz w:val="28"/>
+                <w:szCs w:val="28"/>
+                <w:cs/>
+                <w:lang w:bidi="th-TH"/>
+              </w:rPr>
+              <w:t>กรอกข้อมูลการชำระเงินและกรอกส่วนลด</w:t>
             </w:r>
           </w:p>
           <w:p>
             <w:pPr>
               <w:cnfStyle w:val="000000000000" w:firstRow="0" w:lastRow="0" w:firstColumn="0" w:lastColumn="0" w:oddVBand="0" w:evenVBand="0" w:oddHBand="0" w:evenHBand="0" w:firstRowFirstColumn="0" w:firstRowLastColumn="0" w:lastRowFirstColumn="0" w:lastRowLastColumn="0"/>
               <w:rPr>
-                <w:rFonts w:hint="cs"/>
-                <w:sz w:val="28"/>
-                <w:szCs w:val="28"/>
-                <w:cs/>
-                <w:lang w:bidi="th-TH"/>
-              </w:rPr>
-            </w:pPr>
-            <w:r>
-              <w:rPr>
-                <w:rFonts w:hint="cs"/>
-                <w:sz w:val="28"/>
-                <w:szCs w:val="28"/>
-                <w:cs/>
-              </w:rPr>
-              <w:t xml:space="preserve">5.กดปุ่ม </w:t>
+                <w:sz w:val="28"/>
+                <w:szCs w:val="28"/>
+                <w:cs/>
+                <w:lang w:bidi="th-TH"/>
+              </w:rPr>
+            </w:pPr>
+            <w:r>
+              <w:rPr>
+                <w:rFonts w:hint="cs"/>
+                <w:sz w:val="28"/>
+                <w:szCs w:val="28"/>
+                <w:rtl/>
+                <w:cs/>
+              </w:rPr>
+              <w:t>5</w:t>
+            </w:r>
+            <w:r>
+              <w:rPr>
+                <w:rFonts w:hint="cs"/>
+                <w:sz w:val="28"/>
+                <w:szCs w:val="28"/>
+                <w:cs/>
+              </w:rPr>
+              <w:t>.</w:t>
+            </w:r>
+            <w:r>
+              <w:rPr>
+                <w:rFonts w:hint="cs"/>
+                <w:sz w:val="28"/>
+                <w:szCs w:val="28"/>
+                <w:cs/>
+                <w:lang w:bidi="th-TH"/>
+              </w:rPr>
+              <w:t xml:space="preserve">กดปุ่ม </w:t>
             </w:r>
             <w:r>
               <w:rPr>
@@ -4178,6 +4588,7 @@
                 <w:sz w:val="28"/>
                 <w:szCs w:val="28"/>
                 <w:cs/>
+                <w:lang w:bidi="th-TH"/>
               </w:rPr>
               <w:t>คำนวนส่วนลด</w:t>
             </w:r>
@@ -4211,6 +4622,7 @@
                 <w:sz w:val="28"/>
                 <w:szCs w:val="28"/>
                 <w:cs/>
+                <w:lang w:bidi="th-TH"/>
               </w:rPr>
               <w:t xml:space="preserve">กดปุ่ม </w:t>
             </w:r>
@@ -4227,6 +4639,7 @@
                 <w:sz w:val="28"/>
                 <w:szCs w:val="28"/>
                 <w:cs/>
+                <w:lang w:bidi="th-TH"/>
               </w:rPr>
               <w:t>บันทึก</w:t>
             </w:r>
@@ -4483,6 +4896,9 @@
           </w:tcPr>
           <w:p>
             <w:pPr>
+              <w:tabs>
+                <w:tab w:val="left" w:pos="1050"/>
+              </w:tabs>
               <w:cnfStyle w:val="000000000000" w:firstRow="0" w:lastRow="0" w:firstColumn="0" w:lastColumn="0" w:oddVBand="0" w:evenVBand="0" w:oddHBand="0" w:evenHBand="0" w:firstRowFirstColumn="0" w:firstRowLastColumn="0" w:lastRowFirstColumn="0" w:lastRowLastColumn="0"/>
               <w:rPr>
                 <w:sz w:val="28"/>
@@ -4495,6 +4911,58 @@
                 <w:szCs w:val="28"/>
               </w:rPr>
               <w:t xml:space="preserve"> </w:t>
+            </w:r>
+            <w:r>
+              <w:rPr>
+                <w:rtl/>
+                <w:cs/>
+              </w:rPr>
+              <w:t>[</w:t>
+            </w:r>
+            <w:r>
+              <w:t>Scholl Management System</w:t>
+            </w:r>
+            <w:r>
+              <w:rPr>
+                <w:rtl/>
+                <w:cs/>
+              </w:rPr>
+              <w:t>-</w:t>
+            </w:r>
+            <w:r>
+              <w:t>SRS</w:t>
+            </w:r>
+            <w:r>
+              <w:rPr>
+                <w:rtl/>
+                <w:cs/>
+              </w:rPr>
+              <w:t>]/</w:t>
+            </w:r>
+            <w:r>
+              <w:t>3.2.2</w:t>
+            </w:r>
+            <w:r>
+              <w:rPr>
+                <w:rtl/>
+                <w:cs/>
+              </w:rPr>
+              <w:t>/</w:t>
+            </w:r>
+            <w:proofErr w:type="spellStart"/>
+            <w:r>
+              <w:t>pg</w:t>
+            </w:r>
+            <w:proofErr w:type="spellEnd"/>
+            <w:r>
+              <w:rPr>
+                <w:rtl/>
+                <w:cs/>
+              </w:rPr>
+              <w:t>.</w:t>
+            </w:r>
+            <w:r>
+              <w:t>11</w:t>
             </w:r>
           </w:p>
         </w:tc>
@@ -4675,6 +5143,12 @@
           <w:sz w:val="28"/>
         </w:rPr>
         <w:t xml:space="preserve"> : </w:t>
+      </w:r>
+      <w:r>
+        <w:t>P</w:t>
+      </w:r>
+      <w:r>
+        <w:t>AY-REQ-04</w:t>
       </w:r>
     </w:p>
     <w:p>
@@ -4766,7 +5240,6 @@
     <w:p>
       <w:pPr>
         <w:rPr>
-          <w:rFonts w:hint="cs"/>
           <w:sz w:val="28"/>
           <w:cs/>
         </w:rPr>
@@ -4946,34 +5419,20 @@
           <w:sz w:val="28"/>
           <w:cs/>
         </w:rPr>
-        <w:t>4.กรอกข้อมูลการชำระเงิน</w:t>
-      </w:r>
-      <w:r>
-        <w:rPr>
-          <w:rFonts w:hint="cs"/>
-          <w:sz w:val="28"/>
-          <w:cs/>
-        </w:rPr>
-        <w:t>และเลือกลำดับของงวดที่จะทำการชำระ</w:t>
-      </w:r>
-    </w:p>
-    <w:p>
-      <w:pPr>
-        <w:rPr>
-          <w:sz w:val="28"/>
-        </w:rPr>
-      </w:pPr>
-      <w:r>
-        <w:rPr>
-          <w:sz w:val="28"/>
-        </w:rPr>
-        <w:t>5</w:t>
-      </w:r>
-      <w:r>
-        <w:rPr>
-          <w:sz w:val="28"/>
-        </w:rPr>
-        <w:t>.</w:t>
+        <w:t>4.กรอกข้อมูลการชำระเงินและเลือกลำดับของงวดที่จะทำการชำระ</w:t>
+      </w:r>
+    </w:p>
+    <w:p>
+      <w:pPr>
+        <w:rPr>
+          <w:sz w:val="28"/>
+        </w:rPr>
+      </w:pPr>
+      <w:r>
+        <w:rPr>
+          <w:sz w:val="28"/>
+        </w:rPr>
+        <w:t>5.</w:t>
       </w:r>
       <w:r>
         <w:rPr>
@@ -5187,6 +5646,9 @@
                 <w:szCs w:val="28"/>
               </w:rPr>
             </w:pPr>
+            <w:r>
+              <w:t>PAY-REQ-04</w:t>
+            </w:r>
           </w:p>
         </w:tc>
       </w:tr>
@@ -5248,6 +5710,85 @@
               </w:rPr>
               <w:t xml:space="preserve"> </w:t>
             </w:r>
+            <w:r>
+              <w:rPr>
+                <w:rtl/>
+                <w:cs/>
+              </w:rPr>
+              <w:t>[</w:t>
+            </w:r>
+            <w:r>
+              <w:t>Scholl Management System</w:t>
+            </w:r>
+            <w:r>
+              <w:rPr>
+                <w:rtl/>
+                <w:cs/>
+              </w:rPr>
+              <w:t>-</w:t>
+            </w:r>
+            <w:r>
+              <w:t>SRS</w:t>
+            </w:r>
+            <w:r>
+              <w:rPr>
+                <w:rtl/>
+                <w:cs/>
+              </w:rPr>
+              <w:t>]/</w:t>
+            </w:r>
+            <w:proofErr w:type="spellStart"/>
+            <w:r>
+              <w:t>UseCase</w:t>
+            </w:r>
+            <w:proofErr w:type="spellEnd"/>
+            <w:r>
+              <w:rPr>
+                <w:rtl/>
+                <w:cs/>
+              </w:rPr>
+              <w:t>:</w:t>
+            </w:r>
+            <w:r>
+              <w:t>UC</w:t>
+            </w:r>
+            <w:r>
+              <w:rPr>
+                <w:rtl/>
+                <w:cs/>
+              </w:rPr>
+              <w:t>0</w:t>
+            </w:r>
+            <w:r>
+              <w:rPr>
+                <w:rFonts w:hint="cs"/>
+                <w:cs/>
+                <w:lang w:bidi="th-TH"/>
+              </w:rPr>
+              <w:t>24</w:t>
+            </w:r>
+            <w:r>
+              <w:rPr>
+                <w:rtl/>
+                <w:cs/>
+              </w:rPr>
+              <w:t>/</w:t>
+            </w:r>
+            <w:proofErr w:type="spellStart"/>
+            <w:r>
+              <w:t>pg</w:t>
+            </w:r>
+            <w:proofErr w:type="spellEnd"/>
+            <w:r>
+              <w:rPr>
+                <w:rtl/>
+                <w:cs/>
+              </w:rPr>
+              <w:t>.</w:t>
+            </w:r>
+            <w:r>
+              <w:t>22</w:t>
+            </w:r>
           </w:p>
         </w:tc>
       </w:tr>
@@ -5281,7 +5822,6 @@
             <w:pPr>
               <w:cnfStyle w:val="000000000000" w:firstRow="0" w:lastRow="0" w:firstColumn="0" w:lastColumn="0" w:oddVBand="0" w:evenVBand="0" w:oddHBand="0" w:evenHBand="0" w:firstRowFirstColumn="0" w:firstRowLastColumn="0" w:lastRowFirstColumn="0" w:lastRowLastColumn="0"/>
               <w:rPr>
-                <w:rFonts w:hint="cs"/>
                 <w:sz w:val="28"/>
                 <w:szCs w:val="28"/>
               </w:rPr>
@@ -5431,7 +5971,6 @@
             <w:pPr>
               <w:cnfStyle w:val="000000000000" w:firstRow="0" w:lastRow="0" w:firstColumn="0" w:lastColumn="0" w:oddVBand="0" w:evenVBand="0" w:oddHBand="0" w:evenHBand="0" w:firstRowFirstColumn="0" w:firstRowLastColumn="0" w:lastRowFirstColumn="0" w:lastRowLastColumn="0"/>
               <w:rPr>
-                <w:rFonts w:hint="cs"/>
                 <w:sz w:val="28"/>
                 <w:szCs w:val="28"/>
                 <w:cs/>
@@ -5488,7 +6027,6 @@
             <w:pPr>
               <w:cnfStyle w:val="000000000000" w:firstRow="0" w:lastRow="0" w:firstColumn="0" w:lastColumn="0" w:oddVBand="0" w:evenVBand="0" w:oddHBand="0" w:evenHBand="0" w:firstRowFirstColumn="0" w:firstRowLastColumn="0" w:lastRowFirstColumn="0" w:lastRowLastColumn="0"/>
               <w:rPr>
-                <w:rFonts w:hint="cs"/>
                 <w:sz w:val="28"/>
                 <w:szCs w:val="28"/>
                 <w:cs/>
@@ -5555,6 +6093,7 @@
                 <w:sz w:val="28"/>
                 <w:szCs w:val="28"/>
                 <w:cs/>
+                <w:lang w:bidi="th-TH"/>
               </w:rPr>
               <w:t xml:space="preserve">เลือกเมนู </w:t>
             </w:r>
@@ -5570,6 +6109,7 @@
                 <w:rFonts w:hint="cs"/>
                 <w:sz w:val="28"/>
                 <w:szCs w:val="28"/>
+                <w:rtl/>
                 <w:cs/>
               </w:rPr>
               <w:t>2</w:t>
@@ -5587,6 +6127,7 @@
                 <w:sz w:val="28"/>
                 <w:szCs w:val="28"/>
                 <w:cs/>
+                <w:lang w:bidi="th-TH"/>
               </w:rPr>
               <w:t>นักเรียน</w:t>
             </w:r>
@@ -5619,6 +6160,7 @@
                 <w:sz w:val="28"/>
                 <w:szCs w:val="28"/>
                 <w:cs/>
+                <w:lang w:bidi="th-TH"/>
               </w:rPr>
               <w:t xml:space="preserve">กดปุ่ม </w:t>
             </w:r>
@@ -5635,6 +6177,7 @@
                 <w:sz w:val="28"/>
                 <w:szCs w:val="28"/>
                 <w:cs/>
+                <w:lang w:bidi="th-TH"/>
               </w:rPr>
               <w:t>แก้ไข</w:t>
             </w:r>
@@ -5667,6 +6210,7 @@
                 <w:sz w:val="28"/>
                 <w:szCs w:val="28"/>
                 <w:cs/>
+                <w:lang w:bidi="th-TH"/>
               </w:rPr>
               <w:t xml:space="preserve">กรอกข้อมูลของนักเรียนแล้วกดปุ่ม </w:t>
             </w:r>
@@ -5683,6 +6227,7 @@
                 <w:sz w:val="28"/>
                 <w:szCs w:val="28"/>
                 <w:cs/>
+                <w:lang w:bidi="th-TH"/>
               </w:rPr>
               <w:t>ค้นหา</w:t>
             </w:r>
@@ -5707,9 +6252,29 @@
                 <w:rFonts w:hint="cs"/>
                 <w:sz w:val="28"/>
                 <w:szCs w:val="28"/>
-                <w:cs/>
-              </w:rPr>
-              <w:t>4.กรอกข้อมูลการชำระเงินและเลือกลำดับของงวดที่จะทำการชำระ</w:t>
+                <w:rtl/>
+                <w:cs/>
+              </w:rPr>
+              <w:t>4</w:t>
+            </w:r>
+            <w:r>
+              <w:rPr>
+                <w:rFonts w:hint="cs"/>
+                <w:sz w:val="28"/>
+                <w:szCs w:val="28"/>
+                <w:cs/>
+              </w:rPr>
+              <w:t>.</w:t>
+            </w:r>
+            <w:r>
+              <w:rPr>
+                <w:rFonts w:hint="cs"/>
+                <w:sz w:val="28"/>
+                <w:szCs w:val="28"/>
+                <w:cs/>
+                <w:lang w:bidi="th-TH"/>
+              </w:rPr>
+              <w:t>กรอกข้อมูลการชำระเงินและเลือกลำดับของงวดที่จะทำการชำระ</w:t>
             </w:r>
           </w:p>
           <w:p>
@@ -5734,6 +6299,7 @@
                 <w:sz w:val="28"/>
                 <w:szCs w:val="28"/>
                 <w:cs/>
+                <w:lang w:bidi="th-TH"/>
               </w:rPr>
               <w:t xml:space="preserve">กดปุ่ม </w:t>
             </w:r>
@@ -5750,6 +6316,7 @@
                 <w:sz w:val="28"/>
                 <w:szCs w:val="28"/>
                 <w:cs/>
+                <w:lang w:bidi="th-TH"/>
               </w:rPr>
               <w:t>บันทึก</w:t>
             </w:r>
@@ -6019,6 +6586,60 @@
               </w:rPr>
               <w:t xml:space="preserve"> </w:t>
             </w:r>
+            <w:r>
+              <w:rPr>
+                <w:rtl/>
+                <w:cs/>
+              </w:rPr>
+              <w:t>[</w:t>
+            </w:r>
+            <w:r>
+              <w:t>Scholl Management System</w:t>
+            </w:r>
+            <w:r>
+              <w:rPr>
+                <w:rtl/>
+                <w:cs/>
+              </w:rPr>
+              <w:t>-</w:t>
+            </w:r>
+            <w:r>
+              <w:t>SRS</w:t>
+            </w:r>
+            <w:r>
+              <w:rPr>
+                <w:rtl/>
+                <w:cs/>
+              </w:rPr>
+              <w:t>]/</w:t>
+            </w:r>
+            <w:r>
+              <w:t>3.2.2</w:t>
+            </w:r>
+            <w:r>
+              <w:rPr>
+                <w:rtl/>
+                <w:cs/>
+              </w:rPr>
+              <w:t>/</w:t>
+            </w:r>
+            <w:proofErr w:type="spellStart"/>
+            <w:r>
+              <w:t>pg</w:t>
+            </w:r>
+            <w:proofErr w:type="spellEnd"/>
+            <w:r>
+              <w:rPr>
+                <w:rtl/>
+                <w:cs/>
+              </w:rPr>
+              <w:t>.</w:t>
+            </w:r>
+            <w:r>
+              <w:t>11</w:t>
+            </w:r>
+            <w:bookmarkStart w:id="0" w:name="_GoBack"/>
+            <w:bookmarkEnd w:id="0"/>
           </w:p>
         </w:tc>
       </w:tr>
@@ -6205,8 +6826,6 @@
         </w:rPr>
         <w:t xml:space="preserve"> User </w:t>
       </w:r>
-      <w:bookmarkStart w:id="0" w:name="_GoBack"/>
-      <w:bookmarkEnd w:id="0"/>
       <w:r>
         <w:rPr>
           <w:rFonts w:ascii="inherit" w:hAnsi="inherit"/>

</xml_diff>